<commit_message>
Differences in results when appliance inclusion probabilities are less than 1.
+ changes in distribution classes
</commit_message>
<xml_diff>
--- a/[ICT-288429 CASSANDRA] D2.5 CASSANDRA software library.docx
+++ b/[ICT-288429 CASSANDRA] D2.5 CASSANDRA software library.docx
@@ -1094,14 +1094,14 @@
           <w:sz w:val="20"/>
         </w:rPr>
       </w:pPr>
-      <w:bookmarkStart w:id="0" w:name="_Toc411910879"/>
-      <w:bookmarkStart w:id="1" w:name="_Toc470512417"/>
-      <w:bookmarkStart w:id="2" w:name="_Toc267309305"/>
+      <w:bookmarkStart w:id="0" w:name="_Toc267309305"/>
+      <w:bookmarkStart w:id="1" w:name="_Toc411910879"/>
+      <w:bookmarkStart w:id="2" w:name="_Toc470512417"/>
       <w:r>
         <w:lastRenderedPageBreak/>
         <w:t>Document History</w:t>
       </w:r>
-      <w:bookmarkEnd w:id="2"/>
+      <w:bookmarkEnd w:id="0"/>
     </w:p>
     <w:p>
       <w:pPr>
@@ -4740,8 +4740,8 @@
       </w:r>
       <w:bookmarkEnd w:id="4"/>
     </w:p>
-    <w:bookmarkEnd w:id="0"/>
     <w:bookmarkEnd w:id="1"/>
+    <w:bookmarkEnd w:id="2"/>
     <w:p>
       <w:pPr>
         <w:pStyle w:val="TableofFigures"/>
@@ -18589,8 +18589,8 @@
           <w:b w:val="0"/>
         </w:rPr>
       </w:pPr>
-      <w:bookmarkStart w:id="36" w:name="_Toc267234609"/>
-      <w:bookmarkStart w:id="37" w:name="_Ref267220365"/>
+      <w:bookmarkStart w:id="36" w:name="_Ref267220365"/>
+      <w:bookmarkStart w:id="37" w:name="_Toc267234609"/>
       <w:r>
         <w:t xml:space="preserve">Listing </w:t>
       </w:r>
@@ -18612,7 +18612,7 @@
       <w:r>
         <w:fldChar w:fldCharType="end"/>
       </w:r>
-      <w:bookmarkEnd w:id="37"/>
+      <w:bookmarkEnd w:id="36"/>
       <w:r>
         <w:t xml:space="preserve"> – </w:t>
       </w:r>
@@ -18642,7 +18642,7 @@
         </w:rPr>
         <w:t>scenario input file.</w:t>
       </w:r>
-      <w:bookmarkEnd w:id="36"/>
+      <w:bookmarkEnd w:id="37"/>
     </w:p>
     <w:p/>
     <w:p>
@@ -18873,8 +18873,8 @@
           <w:b w:val="0"/>
         </w:rPr>
       </w:pPr>
-      <w:bookmarkStart w:id="38" w:name="_Toc267234610"/>
-      <w:bookmarkStart w:id="39" w:name="_Ref267222344"/>
+      <w:bookmarkStart w:id="38" w:name="_Ref267222344"/>
+      <w:bookmarkStart w:id="39" w:name="_Toc267234610"/>
       <w:r>
         <w:t xml:space="preserve">Listing </w:t>
       </w:r>
@@ -18896,7 +18896,7 @@
       <w:r>
         <w:fldChar w:fldCharType="end"/>
       </w:r>
-      <w:bookmarkEnd w:id="39"/>
+      <w:bookmarkEnd w:id="38"/>
       <w:r>
         <w:t xml:space="preserve"> – </w:t>
       </w:r>
@@ -18926,7 +18926,7 @@
         </w:rPr>
         <w:t>scenario input file.</w:t>
       </w:r>
-      <w:bookmarkEnd w:id="38"/>
+      <w:bookmarkEnd w:id="39"/>
     </w:p>
     <w:p/>
     <w:p>
@@ -21998,7 +21998,19 @@
         <w:rPr>
           <w:highlight w:val="yellow"/>
         </w:rPr>
-        <w:t>, five appliances</w:t>
+        <w:t xml:space="preserve">, </w:t>
+      </w:r>
+      <w:r>
+        <w:rPr>
+          <w:highlight w:val="yellow"/>
+        </w:rPr>
+        <w:t>six</w:t>
+      </w:r>
+      <w:r>
+        <w:rPr>
+          <w:highlight w:val="yellow"/>
+        </w:rPr>
+        <w:t xml:space="preserve"> appliances</w:t>
       </w:r>
       <w:r>
         <w:rPr>
@@ -22013,15 +22025,6 @@
           <w:szCs w:val="20"/>
           <w:highlight w:val="yellow"/>
         </w:rPr>
-        <w:t xml:space="preserve">app1 - </w:t>
-      </w:r>
-      <w:r>
-        <w:rPr>
-          <w:rFonts w:ascii="Consolas" w:hAnsi="Consolas"/>
-          <w:sz w:val="22"/>
-          <w:szCs w:val="20"/>
-          <w:highlight w:val="yellow"/>
-        </w:rPr>
         <w:t>app</w:t>
       </w:r>
       <w:r>
@@ -22031,7 +22034,63 @@
           <w:szCs w:val="20"/>
           <w:highlight w:val="yellow"/>
         </w:rPr>
-        <w:t xml:space="preserve">5) </w:t>
+        <w:t>l</w:t>
+      </w:r>
+      <w:r>
+        <w:rPr>
+          <w:rFonts w:ascii="Consolas" w:hAnsi="Consolas"/>
+          <w:sz w:val="22"/>
+          <w:szCs w:val="20"/>
+          <w:highlight w:val="yellow"/>
+        </w:rPr>
+        <w:t xml:space="preserve">1 </w:t>
+      </w:r>
+      <w:r>
+        <w:rPr>
+          <w:rFonts w:ascii="Consolas" w:hAnsi="Consolas"/>
+          <w:sz w:val="22"/>
+          <w:szCs w:val="20"/>
+          <w:highlight w:val="yellow"/>
+        </w:rPr>
+        <w:t>–</w:t>
+      </w:r>
+      <w:r>
+        <w:rPr>
+          <w:rFonts w:ascii="Consolas" w:hAnsi="Consolas"/>
+          <w:sz w:val="22"/>
+          <w:szCs w:val="20"/>
+          <w:highlight w:val="yellow"/>
+        </w:rPr>
+        <w:t xml:space="preserve"> </w:t>
+      </w:r>
+      <w:r>
+        <w:rPr>
+          <w:rFonts w:ascii="Consolas" w:hAnsi="Consolas"/>
+          <w:sz w:val="22"/>
+          <w:szCs w:val="20"/>
+          <w:highlight w:val="yellow"/>
+        </w:rPr>
+        <w:t>app</w:t>
+      </w:r>
+      <w:r>
+        <w:rPr>
+          <w:rFonts w:ascii="Consolas" w:hAnsi="Consolas"/>
+          <w:sz w:val="22"/>
+          <w:szCs w:val="20"/>
+          <w:highlight w:val="yellow"/>
+        </w:rPr>
+        <w:t>l6</w:t>
+      </w:r>
+      <w:bookmarkStart w:id="46" w:name="_GoBack"/>
+      <w:bookmarkEnd w:id="46"/>
+      <w:r>
+        <w:rPr>
+          <w:rFonts w:ascii="Consolas" w:hAnsi="Consolas"/>
+          <w:sz w:val="22"/>
+          <w:szCs w:val="20"/>
+          <w:highlight w:val="yellow"/>
+        </w:rPr>
+        <w:t xml:space="preserve">) </w:t>
       </w:r>
       <w:r>
         <w:rPr>
@@ -22400,8 +22459,6 @@
         </w:rPr>
         <w:t>scenario with dynamic and as-is installations</w:t>
       </w:r>
-      <w:bookmarkStart w:id="46" w:name="_GoBack"/>
-      <w:bookmarkEnd w:id="46"/>
     </w:p>
     <w:p>
       <w:pPr>
@@ -22660,7 +22717,23 @@
           <w:sz w:val="22"/>
           <w:szCs w:val="20"/>
         </w:rPr>
-        <w:t>app1</w:t>
+        <w:t>app</w:t>
+      </w:r>
+      <w:r>
+        <w:rPr>
+          <w:rFonts w:ascii="Consolas" w:hAnsi="Consolas"/>
+          <w:sz w:val="22"/>
+          <w:szCs w:val="20"/>
+        </w:rPr>
+        <w:t>l</w:t>
+      </w:r>
+      <w:r>
+        <w:rPr>
+          <w:rFonts w:ascii="Consolas" w:hAnsi="Consolas"/>
+          <w:sz w:val="22"/>
+          <w:szCs w:val="20"/>
+        </w:rPr>
+        <w:t>1</w:t>
       </w:r>
       <w:r>
         <w:rPr>
@@ -22700,7 +22773,23 @@
           <w:sz w:val="22"/>
           <w:szCs w:val="20"/>
         </w:rPr>
-        <w:t>app2</w:t>
+        <w:t>app</w:t>
+      </w:r>
+      <w:r>
+        <w:rPr>
+          <w:rFonts w:ascii="Consolas" w:hAnsi="Consolas"/>
+          <w:sz w:val="22"/>
+          <w:szCs w:val="20"/>
+        </w:rPr>
+        <w:t>l</w:t>
+      </w:r>
+      <w:r>
+        <w:rPr>
+          <w:rFonts w:ascii="Consolas" w:hAnsi="Consolas"/>
+          <w:sz w:val="22"/>
+          <w:szCs w:val="20"/>
+        </w:rPr>
+        <w:t>2</w:t>
       </w:r>
       <w:r>
         <w:rPr>
@@ -22724,7 +22813,15 @@
           <w:sz w:val="22"/>
           <w:szCs w:val="20"/>
         </w:rPr>
-        <w:t>app5</w:t>
+        <w:t>app</w:t>
+      </w:r>
+      <w:r>
+        <w:rPr>
+          <w:rFonts w:ascii="Consolas" w:hAnsi="Consolas"/>
+          <w:sz w:val="22"/>
+          <w:szCs w:val="20"/>
+        </w:rPr>
+        <w:t>l6</w:t>
       </w:r>
       <w:r>
         <w:rPr>
@@ -22750,8 +22847,8 @@
           <w:b w:val="0"/>
         </w:rPr>
       </w:pPr>
-      <w:bookmarkStart w:id="47" w:name="_Toc267234615"/>
-      <w:bookmarkStart w:id="48" w:name="_Ref267307199"/>
+      <w:bookmarkStart w:id="47" w:name="_Ref267307199"/>
+      <w:bookmarkStart w:id="48" w:name="_Toc267234615"/>
       <w:r>
         <w:t xml:space="preserve">Listing </w:t>
       </w:r>
@@ -22773,7 +22870,7 @@
       <w:r>
         <w:fldChar w:fldCharType="end"/>
       </w:r>
-      <w:bookmarkEnd w:id="48"/>
+      <w:bookmarkEnd w:id="47"/>
       <w:r>
         <w:t xml:space="preserve"> – </w:t>
       </w:r>
@@ -22803,7 +22900,7 @@
         </w:rPr>
         <w:t>scenario input file.</w:t>
       </w:r>
-      <w:bookmarkEnd w:id="47"/>
+      <w:bookmarkEnd w:id="48"/>
     </w:p>
     <w:p/>
     <w:p>
@@ -23875,7 +23972,7 @@
       <w:rPr>
         <w:noProof/>
       </w:rPr>
-      <w:t>20</w:t>
+      <w:t>19</w:t>
     </w:r>
     <w:r>
       <w:rPr>
@@ -23891,14 +23988,27 @@
       </w:rPr>
       <w:t xml:space="preserve"> of </w:t>
     </w:r>
-    <w:fldSimple w:instr=" NUMPAGES   \* MERGEFORMAT ">
-      <w:r>
-        <w:rPr>
-          <w:noProof/>
-        </w:rPr>
-        <w:t>24</w:t>
-      </w:r>
-    </w:fldSimple>
+    <w:r>
+      <w:fldChar w:fldCharType="begin"/>
+    </w:r>
+    <w:r>
+      <w:instrText xml:space="preserve"> NUMPAGES   \* MERGEFORMAT </w:instrText>
+    </w:r>
+    <w:r>
+      <w:fldChar w:fldCharType="separate"/>
+    </w:r>
+    <w:r>
+      <w:rPr>
+        <w:noProof/>
+      </w:rPr>
+      <w:t>24</w:t>
+    </w:r>
+    <w:r>
+      <w:rPr>
+        <w:noProof/>
+      </w:rPr>
+      <w:fldChar w:fldCharType="end"/>
+    </w:r>
   </w:p>
 </w:ftr>
 </file>
@@ -24025,7 +24135,7 @@
   <w:tbl>
     <w:tblPr>
       <w:tblW w:w="0" w:type="auto"/>
-      <w:tblLook w:val="00BF" w:firstRow="1" w:lastRow="0" w:firstColumn="1" w:lastColumn="0" w:noHBand="0" w:noVBand="0"/>
+      <w:tblLook w:val="00A0" w:firstRow="1" w:lastRow="0" w:firstColumn="1" w:lastColumn="0" w:noHBand="0" w:noVBand="0"/>
     </w:tblPr>
     <w:tblGrid>
       <w:gridCol w:w="3188"/>
@@ -29781,6 +29891,7 @@
   <w:style w:type="character" w:default="1" w:styleId="DefaultParagraphFont">
     <w:name w:val="Default Paragraph Font"/>
     <w:uiPriority w:val="1"/>
+    <w:semiHidden/>
     <w:unhideWhenUsed/>
   </w:style>
   <w:style w:type="table" w:default="1" w:styleId="TableNormal">
@@ -30921,6 +31032,7 @@
   <w:style w:type="character" w:default="1" w:styleId="DefaultParagraphFont">
     <w:name w:val="Default Paragraph Font"/>
     <w:uiPriority w:val="1"/>
+    <w:semiHidden/>
     <w:unhideWhenUsed/>
   </w:style>
   <w:style w:type="table" w:default="1" w:styleId="TableNormal">

</xml_diff>